<commit_message>
Made changes to the Documentation
</commit_message>
<xml_diff>
--- a/Resources/Unravel Advanced BigQuery Health check data upload guide.docx
+++ b/Resources/Unravel Advanced BigQuery Health check data upload guide.docx
@@ -105,12 +105,12 @@
           <wp:inline distB="0" distT="0" distL="0" distR="0">
             <wp:extent cx="694979" cy="694979"/>
             <wp:effectExtent b="0" l="0" r="0" t="0"/>
-            <wp:docPr descr="List of Best Unravel Data Alternatives &amp; Competitors 2022" id="3" name="image4.png"/>
+            <wp:docPr descr="List of Best Unravel Data Alternatives &amp; Competitors 2022" id="3" name="image1.png"/>
             <a:graphic>
               <a:graphicData uri="http://schemas.openxmlformats.org/drawingml/2006/picture">
                 <pic:pic>
                   <pic:nvPicPr>
-                    <pic:cNvPr descr="List of Best Unravel Data Alternatives &amp; Competitors 2022" id="0" name="image4.png"/>
+                    <pic:cNvPr descr="List of Best Unravel Data Alternatives &amp; Competitors 2022" id="0" name="image1.png"/>
                     <pic:cNvPicPr preferRelativeResize="0"/>
                   </pic:nvPicPr>
                   <pic:blipFill>
@@ -142,12 +142,12 @@
           <wp:inline distB="0" distT="0" distL="0" distR="0">
             <wp:extent cx="3125830" cy="766688"/>
             <wp:effectExtent b="0" l="0" r="0" t="0"/>
-            <wp:docPr descr="Unravel DataOps, Cloud Migration, &amp; Data Performance Management Company" id="4" name="image1.png"/>
+            <wp:docPr descr="Unravel DataOps, Cloud Migration, &amp; Data Performance Management Company" id="4" name="image3.png"/>
             <a:graphic>
               <a:graphicData uri="http://schemas.openxmlformats.org/drawingml/2006/picture">
                 <pic:pic>
                   <pic:nvPicPr>
-                    <pic:cNvPr descr="Unravel DataOps, Cloud Migration, &amp; Data Performance Management Company" id="0" name="image1.png"/>
+                    <pic:cNvPr descr="Unravel DataOps, Cloud Migration, &amp; Data Performance Management Company" id="0" name="image3.png"/>
                     <pic:cNvPicPr preferRelativeResize="0"/>
                   </pic:nvPicPr>
                   <pic:blipFill>
@@ -1768,12 +1768,12 @@
           <wp:inline distB="114300" distT="114300" distL="114300" distR="114300">
             <wp:extent cx="5943600" cy="2705100"/>
             <wp:effectExtent b="0" l="0" r="0" t="0"/>
-            <wp:docPr id="2" name="image2.png"/>
+            <wp:docPr id="2" name="image5.png"/>
             <a:graphic>
               <a:graphicData uri="http://schemas.openxmlformats.org/drawingml/2006/picture">
                 <pic:pic>
                   <pic:nvPicPr>
-                    <pic:cNvPr id="0" name="image2.png"/>
+                    <pic:cNvPr id="0" name="image5.png"/>
                     <pic:cNvPicPr preferRelativeResize="0"/>
                   </pic:nvPicPr>
                   <pic:blipFill>
@@ -2379,12 +2379,12 @@
           <wp:inline distB="114300" distT="114300" distL="114300" distR="114300">
             <wp:extent cx="5943600" cy="3098800"/>
             <wp:effectExtent b="0" l="0" r="0" t="0"/>
-            <wp:docPr id="7" name="image5.png"/>
+            <wp:docPr id="7" name="image4.png"/>
             <a:graphic>
               <a:graphicData uri="http://schemas.openxmlformats.org/drawingml/2006/picture">
                 <pic:pic>
                   <pic:nvPicPr>
-                    <pic:cNvPr id="0" name="image5.png"/>
+                    <pic:cNvPr id="0" name="image4.png"/>
                     <pic:cNvPicPr preferRelativeResize="0"/>
                   </pic:nvPicPr>
                   <pic:blipFill>
@@ -3436,7 +3436,7 @@
           <w:numId w:val="2"/>
         </w:numPr>
         <w:shd w:fill="f8f8f8" w:val="clear"/>
-        <w:spacing w:after="0" w:afterAutospacing="0" w:lineRule="auto"/>
+        <w:spacing w:after="137" w:lineRule="auto"/>
         <w:ind w:left="2160" w:hanging="360"/>
         <w:rPr>
           <w:rFonts w:ascii="Helvetica Neue" w:cs="Helvetica Neue" w:eastAsia="Helvetica Neue" w:hAnsi="Helvetica Neue"/>
@@ -3456,6 +3456,129 @@
           <w:rtl w:val="0"/>
         </w:rPr>
         <w:t xml:space="preserve">: "replace this with path of the credential file created in previous step through terraform"</w:t>
+      </w:r>
+    </w:p>
+    <w:p>
+      <w:pPr>
+        <w:shd w:fill="f8f8f8" w:val="clear"/>
+        <w:spacing w:after="137" w:lineRule="auto"/>
+        <w:ind w:left="1440" w:firstLine="0"/>
+        <w:rPr>
+          <w:rFonts w:ascii="Helvetica Neue" w:cs="Helvetica Neue" w:eastAsia="Helvetica Neue" w:hAnsi="Helvetica Neue"/>
+          <w:i w:val="1"/>
+        </w:rPr>
+      </w:pPr>
+      <w:r>
+        <w:rPr>
+          <w:rFonts w:ascii="Helvetica Neue" w:cs="Helvetica Neue" w:eastAsia="Helvetica Neue" w:hAnsi="Helvetica Neue"/>
+          <w:i w:val="1"/>
+          <w:rtl w:val="0"/>
+        </w:rPr>
+        <w:t xml:space="preserve">Note : Please use a double backslash when defining credential path in download_config.yaml file for Windows Machine</w:t>
+      </w:r>
+    </w:p>
+    <w:p>
+      <w:pPr>
+        <w:shd w:fill="f8f8f8" w:val="clear"/>
+        <w:spacing w:after="137" w:lineRule="auto"/>
+        <w:ind w:left="1440" w:firstLine="0"/>
+        <w:rPr>
+          <w:rFonts w:ascii="Helvetica Neue" w:cs="Helvetica Neue" w:eastAsia="Helvetica Neue" w:hAnsi="Helvetica Neue"/>
+          <w:i w:val="1"/>
+        </w:rPr>
+      </w:pPr>
+      <w:r>
+        <w:rPr>
+          <w:rFonts w:ascii="Helvetica Neue" w:cs="Helvetica Neue" w:eastAsia="Helvetica Neue" w:hAnsi="Helvetica Neue"/>
+          <w:i w:val="1"/>
+          <w:rtl w:val="0"/>
+        </w:rPr>
+        <w:t xml:space="preserve">Example : </w:t>
+      </w:r>
+    </w:p>
+    <w:p>
+      <w:pPr>
+        <w:shd w:fill="f8f8f8" w:val="clear"/>
+        <w:spacing w:after="137" w:lineRule="auto"/>
+        <w:ind w:left="1440" w:firstLine="0"/>
+        <w:rPr>
+          <w:rFonts w:ascii="Helvetica Neue" w:cs="Helvetica Neue" w:eastAsia="Helvetica Neue" w:hAnsi="Helvetica Neue"/>
+          <w:i w:val="1"/>
+          <w:color w:val="ff0000"/>
+        </w:rPr>
+      </w:pPr>
+      <w:r>
+        <w:rPr>
+          <w:rFonts w:ascii="Helvetica Neue" w:cs="Helvetica Neue" w:eastAsia="Helvetica Neue" w:hAnsi="Helvetica Neue"/>
+          <w:i w:val="1"/>
+          <w:color w:val="ff0000"/>
+          <w:rtl w:val="0"/>
+        </w:rPr>
+        <w:t xml:space="preserve">Windows : </w:t>
+      </w:r>
+    </w:p>
+    <w:p>
+      <w:pPr>
+        <w:shd w:fill="f8f8f8" w:val="clear"/>
+        <w:spacing w:after="137" w:lineRule="auto"/>
+        <w:ind w:left="1440" w:firstLine="0"/>
+        <w:rPr>
+          <w:rFonts w:ascii="Helvetica Neue" w:cs="Helvetica Neue" w:eastAsia="Helvetica Neue" w:hAnsi="Helvetica Neue"/>
+          <w:i w:val="1"/>
+        </w:rPr>
+      </w:pPr>
+      <w:r>
+        <w:rPr>
+          <w:rFonts w:ascii="Helvetica Neue" w:cs="Helvetica Neue" w:eastAsia="Helvetica Neue" w:hAnsi="Helvetica Neue"/>
+          <w:i w:val="1"/>
+          <w:rtl w:val="0"/>
+        </w:rPr>
+        <w:tab/>
+        <w:t xml:space="preserve">credential: "C:\\Users\\user1\\path\to\\authentication\\key\\project-1.json"</w:t>
+      </w:r>
+    </w:p>
+    <w:p>
+      <w:pPr>
+        <w:shd w:fill="f8f8f8" w:val="clear"/>
+        <w:spacing w:after="137" w:lineRule="auto"/>
+        <w:ind w:left="1440" w:firstLine="0"/>
+        <w:rPr>
+          <w:rFonts w:ascii="Helvetica Neue" w:cs="Helvetica Neue" w:eastAsia="Helvetica Neue" w:hAnsi="Helvetica Neue"/>
+          <w:i w:val="1"/>
+          <w:color w:val="ff0000"/>
+        </w:rPr>
+      </w:pPr>
+      <w:r>
+        <w:rPr>
+          <w:rFonts w:ascii="Helvetica Neue" w:cs="Helvetica Neue" w:eastAsia="Helvetica Neue" w:hAnsi="Helvetica Neue"/>
+          <w:i w:val="1"/>
+          <w:color w:val="ff0000"/>
+          <w:rtl w:val="0"/>
+        </w:rPr>
+        <w:t xml:space="preserve">Mac/Linux : </w:t>
+      </w:r>
+    </w:p>
+    <w:p>
+      <w:pPr>
+        <w:shd w:fill="f8f8f8" w:val="clear"/>
+        <w:spacing w:after="137" w:lineRule="auto"/>
+        <w:ind w:left="1440" w:firstLine="720"/>
+        <w:rPr>
+          <w:rFonts w:ascii="Helvetica Neue" w:cs="Helvetica Neue" w:eastAsia="Helvetica Neue" w:hAnsi="Helvetica Neue"/>
+        </w:rPr>
+      </w:pPr>
+      <w:r>
+        <w:rPr>
+          <w:rFonts w:ascii="Helvetica Neue" w:cs="Helvetica Neue" w:eastAsia="Helvetica Neue" w:hAnsi="Helvetica Neue"/>
+          <w:i w:val="1"/>
+          <w:rtl w:val="0"/>
+        </w:rPr>
+        <w:t xml:space="preserve">credential: "/path/to/authentication/key/project-1.json"</w:t>
+      </w:r>
+      <w:r>
+        <w:rPr>
+          <w:rtl w:val="0"/>
+        </w:rPr>
       </w:r>
     </w:p>
     <w:p>
@@ -4108,12 +4231,12 @@
         <wp:inline distB="0" distT="0" distL="0" distR="0">
           <wp:extent cx="214725" cy="214725"/>
           <wp:effectExtent b="0" l="0" r="0" t="0"/>
-          <wp:docPr descr="List of Best Unravel Data Alternatives &amp; Competitors 2022" id="5" name="image3.png"/>
+          <wp:docPr descr="List of Best Unravel Data Alternatives &amp; Competitors 2022" id="5" name="image2.png"/>
           <a:graphic>
             <a:graphicData uri="http://schemas.openxmlformats.org/drawingml/2006/picture">
               <pic:pic>
                 <pic:nvPicPr>
-                  <pic:cNvPr descr="List of Best Unravel Data Alternatives &amp; Competitors 2022" id="0" name="image3.png"/>
+                  <pic:cNvPr descr="List of Best Unravel Data Alternatives &amp; Competitors 2022" id="0" name="image2.png"/>
                   <pic:cNvPicPr preferRelativeResize="0"/>
                 </pic:nvPicPr>
                 <pic:blipFill>
@@ -4145,12 +4268,12 @@
         <wp:inline distB="0" distT="0" distL="0" distR="0">
           <wp:extent cx="1207713" cy="237571"/>
           <wp:effectExtent b="0" l="0" r="0" t="0"/>
-          <wp:docPr descr="Unravel DataOps, Cloud Migration, &amp; Data Performance ..." id="6" name="image1.png"/>
+          <wp:docPr descr="Unravel DataOps, Cloud Migration, &amp; Data Performance ..." id="6" name="image3.png"/>
           <a:graphic>
             <a:graphicData uri="http://schemas.openxmlformats.org/drawingml/2006/picture">
               <pic:pic>
                 <pic:nvPicPr>
-                  <pic:cNvPr descr="Unravel DataOps, Cloud Migration, &amp; Data Performance ..." id="0" name="image1.png"/>
+                  <pic:cNvPr descr="Unravel DataOps, Cloud Migration, &amp; Data Performance ..." id="0" name="image3.png"/>
                   <pic:cNvPicPr preferRelativeResize="0"/>
                 </pic:nvPicPr>
                 <pic:blipFill>

</xml_diff>